<commit_message>
Adding Module 9 files
</commit_message>
<xml_diff>
--- a/module-6/Acheampong_bioSite_Ideas.docx
+++ b/module-6/Acheampong_bioSite_Ideas.docx
@@ -233,19 +233,7 @@
         <w:rPr>
           <w:rFonts w:ascii="Times New Roman" w:hAnsi="Times New Roman" w:cs="Times New Roman"/>
         </w:rPr>
-        <w:t xml:space="preserve">The subject of the web page is a female so there will be a feminine touch to the webpage, with colors that are relaxing and </w:t>
-      </w:r>
-      <w:r>
-        <w:rPr>
-          <w:rFonts w:ascii="Times New Roman" w:hAnsi="Times New Roman" w:cs="Times New Roman"/>
-        </w:rPr>
-        <w:t xml:space="preserve">appealing </w:t>
-      </w:r>
-      <w:r>
-        <w:rPr>
-          <w:rFonts w:ascii="Times New Roman" w:hAnsi="Times New Roman" w:cs="Times New Roman"/>
-        </w:rPr>
-        <w:t>to females in nature.</w:t>
+        <w:t>The subject of the web page is a female so there will be a feminine touch to the webpage, with colors that are relaxing and appealing to females in nature.</w:t>
       </w:r>
     </w:p>
     <w:p>
@@ -498,19 +486,7 @@
         <w:rPr>
           <w:rFonts w:ascii="Times New Roman" w:hAnsi="Times New Roman" w:cs="Times New Roman"/>
         </w:rPr>
-        <w:t xml:space="preserve"> containing </w:t>
-      </w:r>
-      <w:r>
-        <w:rPr>
-          <w:rFonts w:ascii="Times New Roman" w:hAnsi="Times New Roman" w:cs="Times New Roman"/>
-        </w:rPr>
-        <w:t xml:space="preserve">information about </w:t>
-      </w:r>
-      <w:r>
-        <w:rPr>
-          <w:rFonts w:ascii="Times New Roman" w:hAnsi="Times New Roman" w:cs="Times New Roman"/>
-        </w:rPr>
-        <w:t>the subject.</w:t>
+        <w:t xml:space="preserve"> containing information about the subject.</w:t>
       </w:r>
     </w:p>
     <w:p>
@@ -1123,7 +1099,13 @@
         <w:rPr>
           <w:rFonts w:ascii="Times New Roman" w:hAnsi="Times New Roman" w:cs="Times New Roman"/>
         </w:rPr>
-        <w:t>When and where were you born?</w:t>
+        <w:t>Tell us a bit about yourself</w:t>
+      </w:r>
+      <w:r>
+        <w:rPr>
+          <w:rFonts w:ascii="Times New Roman" w:hAnsi="Times New Roman" w:cs="Times New Roman"/>
+        </w:rPr>
+        <w:t>?</w:t>
       </w:r>
     </w:p>
     <w:p>
@@ -1142,7 +1124,33 @@
         <w:rPr>
           <w:rFonts w:ascii="Times New Roman" w:hAnsi="Times New Roman" w:cs="Times New Roman"/>
         </w:rPr>
-        <w:t>I was born in December 1994 in Kumasi, Ghana in the Western part of Africa.</w:t>
+        <w:t xml:space="preserve">Thank you for this opportunity to be the subject of your </w:t>
+      </w:r>
+      <w:proofErr w:type="spellStart"/>
+      <w:r>
+        <w:rPr>
+          <w:rFonts w:ascii="Times New Roman" w:hAnsi="Times New Roman" w:cs="Times New Roman"/>
+        </w:rPr>
+        <w:t>bioSite</w:t>
+      </w:r>
+      <w:proofErr w:type="spellEnd"/>
+      <w:r>
+        <w:rPr>
+          <w:rFonts w:ascii="Times New Roman" w:hAnsi="Times New Roman" w:cs="Times New Roman"/>
+        </w:rPr>
+        <w:t xml:space="preserve"> project. As you already said in your introductory statements, I was born and raised in</w:t>
+      </w:r>
+      <w:r>
+        <w:rPr>
+          <w:rFonts w:ascii="Times New Roman" w:hAnsi="Times New Roman" w:cs="Times New Roman"/>
+        </w:rPr>
+        <w:t xml:space="preserve"> Ghana in the Western part of Africa.</w:t>
+      </w:r>
+      <w:r>
+        <w:rPr>
+          <w:rFonts w:ascii="Times New Roman" w:hAnsi="Times New Roman" w:cs="Times New Roman"/>
+        </w:rPr>
+        <w:t xml:space="preserve"> I am the last born of my children and the only girl, so I really enjoyed my childhood. I moved to the United Kingdom when I was a teenager and lived most of my adult life in London. I graduated from the University of Manchester with a double degree in Accounting and Finance. I got married to my childhood sweetheart and move to the United States after marriage.</w:t>
       </w:r>
     </w:p>
     <w:p>
@@ -1501,6 +1509,7 @@
         <w:rPr>
           <w:rFonts w:ascii="Times New Roman" w:hAnsi="Times New Roman" w:cs="Times New Roman"/>
         </w:rPr>
+        <w:lastRenderedPageBreak/>
         <w:t>Yes, I have been married for 3 years to Oscar Acheampong. We met when we were kids in Ghana, I believe around the ages of 1</w:t>
       </w:r>
       <w:r>
@@ -1816,7 +1825,14 @@
         <w:rPr>
           <w:rFonts w:ascii="Times New Roman" w:hAnsi="Times New Roman" w:cs="Times New Roman"/>
         </w:rPr>
-        <w:t>I believe the subject has a positive impact on the life of the people around her and in her life and as a result she needs to be appreciated.</w:t>
+        <w:t xml:space="preserve">I believe the subject </w:t>
+      </w:r>
+      <w:r>
+        <w:rPr>
+          <w:rFonts w:ascii="Times New Roman" w:hAnsi="Times New Roman" w:cs="Times New Roman"/>
+        </w:rPr>
+        <w:lastRenderedPageBreak/>
+        <w:t>has a positive impact on the life of the people around her and in her life and as a result she needs to be appreciated.</w:t>
       </w:r>
     </w:p>
     <w:p>
@@ -1848,14 +1864,7 @@
         <w:rPr>
           <w:rFonts w:ascii="Times New Roman" w:hAnsi="Times New Roman" w:cs="Times New Roman"/>
         </w:rPr>
-        <w:t xml:space="preserve">make this bio Project about the subject because of how inspiring and supportive she is to me and our family as a whole and as a result I would like to celebrate her with my very first web design project. I believe this project will inspire her </w:t>
-      </w:r>
-      <w:r>
-        <w:rPr>
-          <w:rFonts w:ascii="Times New Roman" w:hAnsi="Times New Roman" w:cs="Times New Roman"/>
-        </w:rPr>
-        <w:lastRenderedPageBreak/>
-        <w:t xml:space="preserve">to continue to be awesome and let her know that her efforts are highly appreciated and valued in every way contributed. Her hobbies are selfless as she is always making time for our daughter on her off hours and off days to make sure, our daughter’s development is effective and hitting all the ,milestones she needs to achieve. The subject is also family oriented which makes her loved by her in-laws, nieces, nephews, and siblings. </w:t>
+        <w:t xml:space="preserve">make this bio Project about the subject because of how inspiring and supportive she is to me and our family as a whole and as a result I would like to celebrate her with my very first web design project. I believe this project will inspire her to continue to be awesome and let her know that her efforts are highly appreciated and valued in every way contributed. Her hobbies are selfless as she is always making time for our daughter on her off hours and off days to make sure, our daughter’s development is effective and hitting all the ,milestones she needs to achieve. The subject is also family oriented which makes her loved by her in-laws, nieces, nephews, and siblings. </w:t>
       </w:r>
     </w:p>
     <w:p>
@@ -2048,6 +2057,7 @@
         <w:rPr>
           <w:noProof/>
         </w:rPr>
+        <w:lastRenderedPageBreak/>
         <w:drawing>
           <wp:inline distT="0" distB="0" distL="0" distR="0" wp14:anchorId="3C19F206" wp14:editId="5E3DC171">
             <wp:extent cx="1882066" cy="2509422"/>
@@ -2123,7 +2133,6 @@
         <w:rPr>
           <w:rFonts w:ascii="Times New Roman" w:hAnsi="Times New Roman" w:cs="Times New Roman"/>
         </w:rPr>
-        <w:lastRenderedPageBreak/>
         <w:t>Site seeing with family</w:t>
       </w:r>
     </w:p>
@@ -2265,6 +2274,7 @@
           <w:rFonts w:ascii="Times New Roman" w:hAnsi="Times New Roman" w:cs="Times New Roman"/>
           <w:noProof/>
         </w:rPr>
+        <w:lastRenderedPageBreak/>
         <w:drawing>
           <wp:inline distT="0" distB="0" distL="0" distR="0" wp14:anchorId="72EA34D4" wp14:editId="332B51E2">
             <wp:extent cx="1886321" cy="2512380"/>
@@ -2396,7 +2406,6 @@
         <w:rPr>
           <w:rFonts w:ascii="Times New Roman" w:hAnsi="Times New Roman" w:cs="Times New Roman"/>
         </w:rPr>
-        <w:lastRenderedPageBreak/>
         <w:t>Getting married to my childhood boyfriend</w:t>
       </w:r>
     </w:p>
@@ -2490,6 +2499,7 @@
         <w:rPr>
           <w:rFonts w:ascii="Times New Roman" w:hAnsi="Times New Roman" w:cs="Times New Roman"/>
         </w:rPr>
+        <w:lastRenderedPageBreak/>
         <w:t>Having my first child</w:t>
       </w:r>
     </w:p>
@@ -2635,7 +2645,6 @@
         <w:rPr>
           <w:rFonts w:ascii="Times New Roman" w:hAnsi="Times New Roman" w:cs="Times New Roman"/>
         </w:rPr>
-        <w:lastRenderedPageBreak/>
         <w:t>Portrait</w:t>
       </w:r>
     </w:p>

</xml_diff>